<commit_message>
Automatizacion de dx Hotel para Qvision
</commit_message>
<xml_diff>
--- a/Documentos de Prueba/Test Plan.docx
+++ b/Documentos de Prueba/Test Plan.docx
@@ -4,27 +4,906 @@
   <w:body>
     <w:p>
       <w:bookmarkStart w:id="0" w:name="_GoBack"/>
+      <w:r>
+        <w:rPr>
+          <w:b/>
+          <w:bCs/>
+        </w:rPr>
+        <w:t>Alcance</w:t>
+      </w:r>
+      <w:r>
+        <w:rPr>
+          <w:b/>
+          <w:bCs/>
+        </w:rPr>
+        <w:t xml:space="preserve">: </w:t>
+      </w:r>
+      <w:r>
+        <w:t>Pa</w:t>
+      </w:r>
+      <w:r>
+        <w:t xml:space="preserve">ra el proyectó </w:t>
+      </w:r>
+      <w:r>
+        <w:t>D</w:t>
+      </w:r>
+      <w:r>
+        <w:t xml:space="preserve">x </w:t>
+      </w:r>
+      <w:r>
+        <w:t>H</w:t>
+      </w:r>
+      <w:r>
+        <w:t xml:space="preserve">otels se tiene contemplado validar </w:t>
+      </w:r>
+      <w:r>
+        <w:t>las tarifas mas económica</w:t>
+      </w:r>
+      <w:r>
+        <w:t>s para la reserva de los hoteles, y tener en cuenta que el precio de la</w:t>
+      </w:r>
+      <w:r>
+        <w:t xml:space="preserve"> reserva sea el correcto, </w:t>
+      </w:r>
+      <w:r>
+        <w:t xml:space="preserve">esta validación </w:t>
+      </w:r>
+      <w:r>
+        <w:t xml:space="preserve">se realizará mediante una prueba funcional automatizada </w:t>
+      </w:r>
+      <w:r>
+        <w:t xml:space="preserve">donde el robot </w:t>
+      </w:r>
+      <w:r>
+        <w:t>escogerá el precio</w:t>
+      </w:r>
+      <w:r>
+        <w:t xml:space="preserve"> del hotel mas económico, comparando</w:t>
+      </w:r>
+      <w:r>
+        <w:t xml:space="preserve"> los demás </w:t>
+      </w:r>
+      <w:r>
+        <w:t xml:space="preserve">precios. Se probara solo el módulo de consulta de los precios de los hoteles y no se probara </w:t>
+      </w:r>
+      <w:r>
+        <w:t xml:space="preserve">la funcionalidad de </w:t>
+      </w:r>
+      <w:proofErr w:type="spellStart"/>
+      <w:r>
+        <w:t>Login</w:t>
+      </w:r>
+      <w:proofErr w:type="spellEnd"/>
+      <w:r>
+        <w:t>.</w:t>
+      </w:r>
+    </w:p>
+    <w:p/>
+    <w:p>
+      <w:r>
+        <w:rPr>
+          <w:b/>
+          <w:bCs/>
+        </w:rPr>
+        <w:t>Estrategia</w:t>
+      </w:r>
+      <w:r>
+        <w:t xml:space="preserve">: la funcionalidad de consulta de precios de hoteles, </w:t>
+      </w:r>
+      <w:r>
+        <w:t xml:space="preserve">se probara mediante una prueba automatizada, y se utilizará las siguientes tecnologías: </w:t>
+      </w:r>
+    </w:p>
+    <w:p>
+      <w:proofErr w:type="spellStart"/>
+      <w:r>
+        <w:rPr>
+          <w:b/>
+          <w:bCs/>
+        </w:rPr>
+        <w:t>Screenplay</w:t>
+      </w:r>
+      <w:proofErr w:type="spellEnd"/>
+      <w:r>
+        <w:t xml:space="preserve">: </w:t>
+      </w:r>
+      <w:r>
+        <w:t>patrón para automatizar las pruebas</w:t>
+      </w:r>
+      <w:r>
+        <w:t>.</w:t>
+      </w:r>
+    </w:p>
+    <w:p>
+      <w:proofErr w:type="spellStart"/>
+      <w:r>
+        <w:rPr>
+          <w:b/>
+          <w:bCs/>
+        </w:rPr>
+        <w:t>Cucumber</w:t>
+      </w:r>
+      <w:proofErr w:type="spellEnd"/>
+      <w:r>
+        <w:t xml:space="preserve">: para redactar los escenarios y </w:t>
+      </w:r>
+      <w:r>
+        <w:t>especificar los c</w:t>
+      </w:r>
+      <w:r>
+        <w:t>riterios de aceptación</w:t>
+      </w:r>
+      <w:r>
+        <w:t>.</w:t>
+      </w:r>
+    </w:p>
+    <w:p>
+      <w:proofErr w:type="spellStart"/>
+      <w:r>
+        <w:rPr>
+          <w:b/>
+          <w:bCs/>
+        </w:rPr>
+        <w:t>Serenity</w:t>
+      </w:r>
+      <w:proofErr w:type="spellEnd"/>
+      <w:r>
+        <w:t>: para reporte de las pruebas</w:t>
+      </w:r>
+      <w:r>
+        <w:t>.</w:t>
+      </w:r>
+    </w:p>
+    <w:p>
+      <w:proofErr w:type="spellStart"/>
+      <w:r>
+        <w:rPr>
+          <w:b/>
+          <w:bCs/>
+        </w:rPr>
+        <w:t>Gradle</w:t>
+      </w:r>
+      <w:proofErr w:type="spellEnd"/>
+      <w:r>
+        <w:t>: para ejecutar las tareas de automatización</w:t>
+      </w:r>
+      <w:r>
+        <w:t>.</w:t>
+      </w:r>
+      <w:r>
+        <w:t xml:space="preserve"> </w:t>
+      </w:r>
+    </w:p>
+    <w:p>
+      <w:r>
+        <w:rPr>
+          <w:b/>
+          <w:bCs/>
+        </w:rPr>
+        <w:t>Entorno</w:t>
+      </w:r>
+      <w:r>
+        <w:t>: IDE</w:t>
+      </w:r>
+      <w:r>
+        <w:t>.</w:t>
+      </w:r>
+    </w:p>
+    <w:p>
+      <w:r>
+        <w:rPr>
+          <w:b/>
+          <w:bCs/>
+        </w:rPr>
+        <w:t>Corredor de pruebas</w:t>
+      </w:r>
+      <w:r>
+        <w:t xml:space="preserve">: </w:t>
+      </w:r>
+      <w:proofErr w:type="spellStart"/>
+      <w:r>
+        <w:t>Junit</w:t>
+      </w:r>
+      <w:proofErr w:type="spellEnd"/>
+      <w:r>
+        <w:t>.</w:t>
+      </w:r>
+    </w:p>
+    <w:p/>
+    <w:p>
+      <w:r>
+        <w:rPr>
+          <w:b/>
+          <w:bCs/>
+        </w:rPr>
+        <w:t>Supuestos</w:t>
+      </w:r>
+      <w:r>
+        <w:rPr>
+          <w:b/>
+          <w:bCs/>
+        </w:rPr>
+        <w:t xml:space="preserve">: </w:t>
+      </w:r>
+    </w:p>
+    <w:p>
+      <w:pPr>
+        <w:pStyle w:val="Prrafodelista"/>
+        <w:numPr>
+          <w:ilvl w:val="0"/>
+          <w:numId w:val="3"/>
+        </w:numPr>
+      </w:pPr>
+      <w:r>
+        <w:t>A</w:t>
+      </w:r>
+      <w:r>
+        <w:t>mbiente de prueba</w:t>
+      </w:r>
+    </w:p>
+    <w:p>
+      <w:pPr>
+        <w:pStyle w:val="Prrafodelista"/>
+        <w:numPr>
+          <w:ilvl w:val="0"/>
+          <w:numId w:val="3"/>
+        </w:numPr>
+      </w:pPr>
+      <w:r>
+        <w:t xml:space="preserve">URL </w:t>
+      </w:r>
+      <w:r>
+        <w:t>a automatizar</w:t>
+      </w:r>
+      <w:r>
+        <w:t xml:space="preserve"> </w:t>
+      </w:r>
+    </w:p>
+    <w:p>
+      <w:pPr>
+        <w:pStyle w:val="Prrafodelista"/>
+        <w:numPr>
+          <w:ilvl w:val="0"/>
+          <w:numId w:val="3"/>
+        </w:numPr>
+      </w:pPr>
+      <w:r>
+        <w:t>D</w:t>
+      </w:r>
+      <w:r>
+        <w:t xml:space="preserve">atos de </w:t>
+      </w:r>
+      <w:r>
+        <w:t xml:space="preserve">pruebas </w:t>
+      </w:r>
+    </w:p>
+    <w:p>
+      <w:proofErr w:type="spellStart"/>
+      <w:r>
+        <w:rPr>
+          <w:b/>
+          <w:bCs/>
+        </w:rPr>
+        <w:t>Limitaciónes</w:t>
+      </w:r>
+      <w:proofErr w:type="spellEnd"/>
+      <w:r>
+        <w:rPr>
+          <w:b/>
+          <w:bCs/>
+        </w:rPr>
+        <w:t xml:space="preserve">: </w:t>
+      </w:r>
+      <w:r>
+        <w:t xml:space="preserve">No contar con el desarrollo </w:t>
+      </w:r>
+      <w:r>
+        <w:t xml:space="preserve">de la funcionalidad </w:t>
+      </w:r>
+      <w:r>
+        <w:t xml:space="preserve">completo </w:t>
+      </w:r>
+      <w:r>
+        <w:t xml:space="preserve">a tiempo para </w:t>
+      </w:r>
+      <w:r>
+        <w:t>realizar el flujo de la prueba</w:t>
+      </w:r>
+      <w:r>
+        <w:t xml:space="preserve">. </w:t>
+      </w:r>
+    </w:p>
+    <w:p>
+      <w:r>
+        <w:rPr>
+          <w:b/>
+          <w:bCs/>
+        </w:rPr>
+        <w:t>Riesgos</w:t>
+      </w:r>
+      <w:r>
+        <w:t xml:space="preserve">: </w:t>
+      </w:r>
+    </w:p>
+    <w:p>
+      <w:pPr>
+        <w:pStyle w:val="Prrafodelista"/>
+        <w:numPr>
+          <w:ilvl w:val="0"/>
+          <w:numId w:val="1"/>
+        </w:numPr>
+      </w:pPr>
+      <w:r>
+        <w:rPr>
+          <w:b/>
+          <w:bCs/>
+        </w:rPr>
+        <w:t>Criticidad baj</w:t>
+      </w:r>
+      <w:r>
+        <w:rPr>
+          <w:b/>
+          <w:bCs/>
+        </w:rPr>
+        <w:t>a</w:t>
+      </w:r>
+      <w:r>
+        <w:rPr>
+          <w:b/>
+          <w:bCs/>
+        </w:rPr>
+        <w:t>:</w:t>
+      </w:r>
+      <w:r>
+        <w:rPr>
+          <w:b/>
+          <w:bCs/>
+        </w:rPr>
+        <w:t xml:space="preserve"> </w:t>
+      </w:r>
+      <w:r>
+        <w:t>Salir a Producción sin Pruebas Unitarias</w:t>
+      </w:r>
+      <w:r>
+        <w:t xml:space="preserve"> </w:t>
+      </w:r>
+    </w:p>
+    <w:p>
+      <w:pPr>
+        <w:pStyle w:val="Prrafodelista"/>
+        <w:numPr>
+          <w:ilvl w:val="0"/>
+          <w:numId w:val="1"/>
+        </w:numPr>
+      </w:pPr>
+      <w:r>
+        <w:rPr>
+          <w:b/>
+          <w:bCs/>
+        </w:rPr>
+        <w:t>Criticidad baj</w:t>
+      </w:r>
+      <w:r>
+        <w:rPr>
+          <w:b/>
+          <w:bCs/>
+        </w:rPr>
+        <w:t>a</w:t>
+      </w:r>
+      <w:r>
+        <w:rPr>
+          <w:b/>
+          <w:bCs/>
+        </w:rPr>
+        <w:t xml:space="preserve">: </w:t>
+      </w:r>
+      <w:r>
+        <w:t xml:space="preserve">No </w:t>
+      </w:r>
+      <w:r>
+        <w:t>haber configurado los permisos de las reglas de firewall</w:t>
+      </w:r>
+    </w:p>
+    <w:p>
+      <w:pPr>
+        <w:pStyle w:val="Prrafodelista"/>
+        <w:numPr>
+          <w:ilvl w:val="0"/>
+          <w:numId w:val="1"/>
+        </w:numPr>
+      </w:pPr>
+      <w:r>
+        <w:rPr>
+          <w:b/>
+          <w:bCs/>
+        </w:rPr>
+        <w:t>Criticidad baj</w:t>
+      </w:r>
+      <w:r>
+        <w:rPr>
+          <w:b/>
+          <w:bCs/>
+        </w:rPr>
+        <w:t>a</w:t>
+      </w:r>
+      <w:r>
+        <w:t xml:space="preserve">: </w:t>
+      </w:r>
+      <w:r>
+        <w:t xml:space="preserve">Fallo en el </w:t>
+      </w:r>
+      <w:r>
+        <w:t xml:space="preserve">servidor </w:t>
+      </w:r>
+    </w:p>
+    <w:p>
+      <w:pPr>
+        <w:rPr>
+          <w:b/>
+          <w:bCs/>
+        </w:rPr>
+      </w:pPr>
+      <w:r>
+        <w:rPr>
+          <w:b/>
+          <w:bCs/>
+        </w:rPr>
+        <w:t>Plan de mitigación:</w:t>
+      </w:r>
+    </w:p>
+    <w:p>
+      <w:pPr>
+        <w:pStyle w:val="Prrafodelista"/>
+        <w:numPr>
+          <w:ilvl w:val="0"/>
+          <w:numId w:val="2"/>
+        </w:numPr>
+      </w:pPr>
+      <w:r>
+        <w:rPr>
+          <w:b/>
+          <w:bCs/>
+        </w:rPr>
+        <w:t xml:space="preserve">Estado resuelto: </w:t>
+      </w:r>
+      <w:r>
+        <w:t>Realizar análisis estático del código</w:t>
+      </w:r>
+      <w:r>
+        <w:t xml:space="preserve">, y corregir las vulnerabilidades </w:t>
+      </w:r>
+      <w:proofErr w:type="gramStart"/>
+      <w:r>
+        <w:t>criticas</w:t>
+      </w:r>
+      <w:proofErr w:type="gramEnd"/>
+      <w:r>
+        <w:t xml:space="preserve"> en el código</w:t>
+      </w:r>
+      <w:r>
+        <w:t>.</w:t>
+      </w:r>
+    </w:p>
+    <w:p>
+      <w:pPr>
+        <w:pStyle w:val="Prrafodelista"/>
+        <w:numPr>
+          <w:ilvl w:val="0"/>
+          <w:numId w:val="2"/>
+        </w:numPr>
+      </w:pPr>
+      <w:r>
+        <w:rPr>
+          <w:b/>
+          <w:bCs/>
+        </w:rPr>
+        <w:t>Estado resuelto:</w:t>
+      </w:r>
+      <w:r>
+        <w:t xml:space="preserve"> </w:t>
+      </w:r>
+      <w:r>
+        <w:t xml:space="preserve">Configurar las </w:t>
+      </w:r>
+      <w:r>
+        <w:t>reglas de Firewall</w:t>
+      </w:r>
+    </w:p>
+    <w:p>
+      <w:pPr>
+        <w:pStyle w:val="Prrafodelista"/>
+        <w:numPr>
+          <w:ilvl w:val="0"/>
+          <w:numId w:val="2"/>
+        </w:numPr>
+      </w:pPr>
+      <w:r>
+        <w:rPr>
+          <w:b/>
+          <w:bCs/>
+        </w:rPr>
+        <w:t>Estado resuelto:</w:t>
+      </w:r>
+      <w:r>
+        <w:t xml:space="preserve"> R</w:t>
+      </w:r>
+      <w:r>
+        <w:t>einiciar el servidor</w:t>
+      </w:r>
       <w:bookmarkEnd w:id="0"/>
     </w:p>
     <w:sectPr>
-      <w:pgSz w:w="12240" w:h="15840"/>
-      <w:pgMar w:top="1417" w:right="1701" w:bottom="1417" w:left="1701" w:header="708" w:footer="708" w:gutter="0"/>
-      <w:cols w:space="708"/>
+      <w:pgSz w:w="11906" w:h="16838"/>
+      <w:pgMar w:top="1417" w:right="1701" w:bottom="1417" w:left="1701" w:header="720" w:footer="720" w:gutter="0"/>
+      <w:cols w:space="720"/>
       <w:docGrid w:linePitch="360"/>
     </w:sectPr>
   </w:body>
 </w:document>
 </file>
 
+<file path=word/numbering.xml><?xml version="1.0" encoding="utf-8"?>
+<w:numbering xmlns:wpc="http://schemas.microsoft.com/office/word/2010/wordprocessingCanvas" xmlns:mc="http://schemas.openxmlformats.org/markup-compatibility/2006" xmlns:o="urn:schemas-microsoft-com:office:office" xmlns:r="http://schemas.openxmlformats.org/officeDocument/2006/relationships" xmlns:m="http://schemas.openxmlformats.org/officeDocument/2006/math" xmlns:v="urn:schemas-microsoft-com:vml" xmlns:wp14="http://schemas.microsoft.com/office/word/2010/wordprocessingDrawing" xmlns:wp="http://schemas.openxmlformats.org/drawingml/2006/wordprocessingDrawing" xmlns:w10="urn:schemas-microsoft-com:office:word" xmlns:w="http://schemas.openxmlformats.org/wordprocessingml/2006/main" xmlns:w14="http://schemas.microsoft.com/office/word/2010/wordml" xmlns:w15="http://schemas.microsoft.com/office/word/2012/wordml" xmlns:wpg="http://schemas.microsoft.com/office/word/2010/wordprocessingGroup" xmlns:wpi="http://schemas.microsoft.com/office/word/2010/wordprocessingInk" xmlns:wne="http://schemas.microsoft.com/office/word/2006/wordml" xmlns:wps="http://schemas.microsoft.com/office/word/2010/wordprocessingShape" mc:Ignorable="w14 w15 wp14">
+  <w:abstractNum w:abstractNumId="0" w15:restartNumberingAfterBreak="0">
+    <w:nsid w:val="1EB70903"/>
+    <w:multiLevelType w:val="hybridMultilevel"/>
+    <w:tmpl w:val="D2D4C2B4"/>
+    <w:lvl w:ilvl="0" w:tplc="0C0A0001">
+      <w:start w:val="1"/>
+      <w:numFmt w:val="bullet"/>
+      <w:lvlText w:val=""/>
+      <w:lvlJc w:val="left"/>
+      <w:pPr>
+        <w:ind w:left="720" w:hanging="360"/>
+      </w:pPr>
+      <w:rPr>
+        <w:rFonts w:ascii="Symbol" w:hAnsi="Symbol" w:hint="default"/>
+      </w:rPr>
+    </w:lvl>
+    <w:lvl w:ilvl="1" w:tplc="0C0A0003" w:tentative="1">
+      <w:start w:val="1"/>
+      <w:numFmt w:val="bullet"/>
+      <w:lvlText w:val="o"/>
+      <w:lvlJc w:val="left"/>
+      <w:pPr>
+        <w:ind w:left="1440" w:hanging="360"/>
+      </w:pPr>
+      <w:rPr>
+        <w:rFonts w:ascii="Courier New" w:hAnsi="Courier New" w:cs="Courier New" w:hint="default"/>
+      </w:rPr>
+    </w:lvl>
+    <w:lvl w:ilvl="2" w:tplc="0C0A0005" w:tentative="1">
+      <w:start w:val="1"/>
+      <w:numFmt w:val="bullet"/>
+      <w:lvlText w:val=""/>
+      <w:lvlJc w:val="left"/>
+      <w:pPr>
+        <w:ind w:left="2160" w:hanging="360"/>
+      </w:pPr>
+      <w:rPr>
+        <w:rFonts w:ascii="Wingdings" w:hAnsi="Wingdings" w:hint="default"/>
+      </w:rPr>
+    </w:lvl>
+    <w:lvl w:ilvl="3" w:tplc="0C0A0001" w:tentative="1">
+      <w:start w:val="1"/>
+      <w:numFmt w:val="bullet"/>
+      <w:lvlText w:val=""/>
+      <w:lvlJc w:val="left"/>
+      <w:pPr>
+        <w:ind w:left="2880" w:hanging="360"/>
+      </w:pPr>
+      <w:rPr>
+        <w:rFonts w:ascii="Symbol" w:hAnsi="Symbol" w:hint="default"/>
+      </w:rPr>
+    </w:lvl>
+    <w:lvl w:ilvl="4" w:tplc="0C0A0003" w:tentative="1">
+      <w:start w:val="1"/>
+      <w:numFmt w:val="bullet"/>
+      <w:lvlText w:val="o"/>
+      <w:lvlJc w:val="left"/>
+      <w:pPr>
+        <w:ind w:left="3600" w:hanging="360"/>
+      </w:pPr>
+      <w:rPr>
+        <w:rFonts w:ascii="Courier New" w:hAnsi="Courier New" w:cs="Courier New" w:hint="default"/>
+      </w:rPr>
+    </w:lvl>
+    <w:lvl w:ilvl="5" w:tplc="0C0A0005" w:tentative="1">
+      <w:start w:val="1"/>
+      <w:numFmt w:val="bullet"/>
+      <w:lvlText w:val=""/>
+      <w:lvlJc w:val="left"/>
+      <w:pPr>
+        <w:ind w:left="4320" w:hanging="360"/>
+      </w:pPr>
+      <w:rPr>
+        <w:rFonts w:ascii="Wingdings" w:hAnsi="Wingdings" w:hint="default"/>
+      </w:rPr>
+    </w:lvl>
+    <w:lvl w:ilvl="6" w:tplc="0C0A0001" w:tentative="1">
+      <w:start w:val="1"/>
+      <w:numFmt w:val="bullet"/>
+      <w:lvlText w:val=""/>
+      <w:lvlJc w:val="left"/>
+      <w:pPr>
+        <w:ind w:left="5040" w:hanging="360"/>
+      </w:pPr>
+      <w:rPr>
+        <w:rFonts w:ascii="Symbol" w:hAnsi="Symbol" w:hint="default"/>
+      </w:rPr>
+    </w:lvl>
+    <w:lvl w:ilvl="7" w:tplc="0C0A0003" w:tentative="1">
+      <w:start w:val="1"/>
+      <w:numFmt w:val="bullet"/>
+      <w:lvlText w:val="o"/>
+      <w:lvlJc w:val="left"/>
+      <w:pPr>
+        <w:ind w:left="5760" w:hanging="360"/>
+      </w:pPr>
+      <w:rPr>
+        <w:rFonts w:ascii="Courier New" w:hAnsi="Courier New" w:cs="Courier New" w:hint="default"/>
+      </w:rPr>
+    </w:lvl>
+    <w:lvl w:ilvl="8" w:tplc="0C0A0005" w:tentative="1">
+      <w:start w:val="1"/>
+      <w:numFmt w:val="bullet"/>
+      <w:lvlText w:val=""/>
+      <w:lvlJc w:val="left"/>
+      <w:pPr>
+        <w:ind w:left="6480" w:hanging="360"/>
+      </w:pPr>
+      <w:rPr>
+        <w:rFonts w:ascii="Wingdings" w:hAnsi="Wingdings" w:hint="default"/>
+      </w:rPr>
+    </w:lvl>
+  </w:abstractNum>
+  <w:abstractNum w:abstractNumId="1" w15:restartNumberingAfterBreak="0">
+    <w:nsid w:val="2CEE5E95"/>
+    <w:multiLevelType w:val="hybridMultilevel"/>
+    <w:tmpl w:val="AD8A2AEA"/>
+    <w:lvl w:ilvl="0" w:tplc="0C0A0001">
+      <w:start w:val="1"/>
+      <w:numFmt w:val="bullet"/>
+      <w:lvlText w:val=""/>
+      <w:lvlJc w:val="left"/>
+      <w:pPr>
+        <w:ind w:left="720" w:hanging="360"/>
+      </w:pPr>
+      <w:rPr>
+        <w:rFonts w:ascii="Symbol" w:hAnsi="Symbol" w:hint="default"/>
+      </w:rPr>
+    </w:lvl>
+    <w:lvl w:ilvl="1" w:tplc="0C0A0003" w:tentative="1">
+      <w:start w:val="1"/>
+      <w:numFmt w:val="bullet"/>
+      <w:lvlText w:val="o"/>
+      <w:lvlJc w:val="left"/>
+      <w:pPr>
+        <w:ind w:left="1440" w:hanging="360"/>
+      </w:pPr>
+      <w:rPr>
+        <w:rFonts w:ascii="Courier New" w:hAnsi="Courier New" w:cs="Courier New" w:hint="default"/>
+      </w:rPr>
+    </w:lvl>
+    <w:lvl w:ilvl="2" w:tplc="0C0A0005" w:tentative="1">
+      <w:start w:val="1"/>
+      <w:numFmt w:val="bullet"/>
+      <w:lvlText w:val=""/>
+      <w:lvlJc w:val="left"/>
+      <w:pPr>
+        <w:ind w:left="2160" w:hanging="360"/>
+      </w:pPr>
+      <w:rPr>
+        <w:rFonts w:ascii="Wingdings" w:hAnsi="Wingdings" w:hint="default"/>
+      </w:rPr>
+    </w:lvl>
+    <w:lvl w:ilvl="3" w:tplc="0C0A0001" w:tentative="1">
+      <w:start w:val="1"/>
+      <w:numFmt w:val="bullet"/>
+      <w:lvlText w:val=""/>
+      <w:lvlJc w:val="left"/>
+      <w:pPr>
+        <w:ind w:left="2880" w:hanging="360"/>
+      </w:pPr>
+      <w:rPr>
+        <w:rFonts w:ascii="Symbol" w:hAnsi="Symbol" w:hint="default"/>
+      </w:rPr>
+    </w:lvl>
+    <w:lvl w:ilvl="4" w:tplc="0C0A0003" w:tentative="1">
+      <w:start w:val="1"/>
+      <w:numFmt w:val="bullet"/>
+      <w:lvlText w:val="o"/>
+      <w:lvlJc w:val="left"/>
+      <w:pPr>
+        <w:ind w:left="3600" w:hanging="360"/>
+      </w:pPr>
+      <w:rPr>
+        <w:rFonts w:ascii="Courier New" w:hAnsi="Courier New" w:cs="Courier New" w:hint="default"/>
+      </w:rPr>
+    </w:lvl>
+    <w:lvl w:ilvl="5" w:tplc="0C0A0005" w:tentative="1">
+      <w:start w:val="1"/>
+      <w:numFmt w:val="bullet"/>
+      <w:lvlText w:val=""/>
+      <w:lvlJc w:val="left"/>
+      <w:pPr>
+        <w:ind w:left="4320" w:hanging="360"/>
+      </w:pPr>
+      <w:rPr>
+        <w:rFonts w:ascii="Wingdings" w:hAnsi="Wingdings" w:hint="default"/>
+      </w:rPr>
+    </w:lvl>
+    <w:lvl w:ilvl="6" w:tplc="0C0A0001" w:tentative="1">
+      <w:start w:val="1"/>
+      <w:numFmt w:val="bullet"/>
+      <w:lvlText w:val=""/>
+      <w:lvlJc w:val="left"/>
+      <w:pPr>
+        <w:ind w:left="5040" w:hanging="360"/>
+      </w:pPr>
+      <w:rPr>
+        <w:rFonts w:ascii="Symbol" w:hAnsi="Symbol" w:hint="default"/>
+      </w:rPr>
+    </w:lvl>
+    <w:lvl w:ilvl="7" w:tplc="0C0A0003" w:tentative="1">
+      <w:start w:val="1"/>
+      <w:numFmt w:val="bullet"/>
+      <w:lvlText w:val="o"/>
+      <w:lvlJc w:val="left"/>
+      <w:pPr>
+        <w:ind w:left="5760" w:hanging="360"/>
+      </w:pPr>
+      <w:rPr>
+        <w:rFonts w:ascii="Courier New" w:hAnsi="Courier New" w:cs="Courier New" w:hint="default"/>
+      </w:rPr>
+    </w:lvl>
+    <w:lvl w:ilvl="8" w:tplc="0C0A0005" w:tentative="1">
+      <w:start w:val="1"/>
+      <w:numFmt w:val="bullet"/>
+      <w:lvlText w:val=""/>
+      <w:lvlJc w:val="left"/>
+      <w:pPr>
+        <w:ind w:left="6480" w:hanging="360"/>
+      </w:pPr>
+      <w:rPr>
+        <w:rFonts w:ascii="Wingdings" w:hAnsi="Wingdings" w:hint="default"/>
+      </w:rPr>
+    </w:lvl>
+  </w:abstractNum>
+  <w:abstractNum w:abstractNumId="2" w15:restartNumberingAfterBreak="0">
+    <w:nsid w:val="6CFA796D"/>
+    <w:multiLevelType w:val="hybridMultilevel"/>
+    <w:tmpl w:val="34D65376"/>
+    <w:lvl w:ilvl="0" w:tplc="0C0A0001">
+      <w:start w:val="1"/>
+      <w:numFmt w:val="bullet"/>
+      <w:lvlText w:val=""/>
+      <w:lvlJc w:val="left"/>
+      <w:pPr>
+        <w:ind w:left="773" w:hanging="360"/>
+      </w:pPr>
+      <w:rPr>
+        <w:rFonts w:ascii="Symbol" w:hAnsi="Symbol" w:hint="default"/>
+      </w:rPr>
+    </w:lvl>
+    <w:lvl w:ilvl="1" w:tplc="0C0A0003" w:tentative="1">
+      <w:start w:val="1"/>
+      <w:numFmt w:val="bullet"/>
+      <w:lvlText w:val="o"/>
+      <w:lvlJc w:val="left"/>
+      <w:pPr>
+        <w:ind w:left="1493" w:hanging="360"/>
+      </w:pPr>
+      <w:rPr>
+        <w:rFonts w:ascii="Courier New" w:hAnsi="Courier New" w:cs="Courier New" w:hint="default"/>
+      </w:rPr>
+    </w:lvl>
+    <w:lvl w:ilvl="2" w:tplc="0C0A0005" w:tentative="1">
+      <w:start w:val="1"/>
+      <w:numFmt w:val="bullet"/>
+      <w:lvlText w:val=""/>
+      <w:lvlJc w:val="left"/>
+      <w:pPr>
+        <w:ind w:left="2213" w:hanging="360"/>
+      </w:pPr>
+      <w:rPr>
+        <w:rFonts w:ascii="Wingdings" w:hAnsi="Wingdings" w:hint="default"/>
+      </w:rPr>
+    </w:lvl>
+    <w:lvl w:ilvl="3" w:tplc="0C0A0001" w:tentative="1">
+      <w:start w:val="1"/>
+      <w:numFmt w:val="bullet"/>
+      <w:lvlText w:val=""/>
+      <w:lvlJc w:val="left"/>
+      <w:pPr>
+        <w:ind w:left="2933" w:hanging="360"/>
+      </w:pPr>
+      <w:rPr>
+        <w:rFonts w:ascii="Symbol" w:hAnsi="Symbol" w:hint="default"/>
+      </w:rPr>
+    </w:lvl>
+    <w:lvl w:ilvl="4" w:tplc="0C0A0003" w:tentative="1">
+      <w:start w:val="1"/>
+      <w:numFmt w:val="bullet"/>
+      <w:lvlText w:val="o"/>
+      <w:lvlJc w:val="left"/>
+      <w:pPr>
+        <w:ind w:left="3653" w:hanging="360"/>
+      </w:pPr>
+      <w:rPr>
+        <w:rFonts w:ascii="Courier New" w:hAnsi="Courier New" w:cs="Courier New" w:hint="default"/>
+      </w:rPr>
+    </w:lvl>
+    <w:lvl w:ilvl="5" w:tplc="0C0A0005" w:tentative="1">
+      <w:start w:val="1"/>
+      <w:numFmt w:val="bullet"/>
+      <w:lvlText w:val=""/>
+      <w:lvlJc w:val="left"/>
+      <w:pPr>
+        <w:ind w:left="4373" w:hanging="360"/>
+      </w:pPr>
+      <w:rPr>
+        <w:rFonts w:ascii="Wingdings" w:hAnsi="Wingdings" w:hint="default"/>
+      </w:rPr>
+    </w:lvl>
+    <w:lvl w:ilvl="6" w:tplc="0C0A0001" w:tentative="1">
+      <w:start w:val="1"/>
+      <w:numFmt w:val="bullet"/>
+      <w:lvlText w:val=""/>
+      <w:lvlJc w:val="left"/>
+      <w:pPr>
+        <w:ind w:left="5093" w:hanging="360"/>
+      </w:pPr>
+      <w:rPr>
+        <w:rFonts w:ascii="Symbol" w:hAnsi="Symbol" w:hint="default"/>
+      </w:rPr>
+    </w:lvl>
+    <w:lvl w:ilvl="7" w:tplc="0C0A0003" w:tentative="1">
+      <w:start w:val="1"/>
+      <w:numFmt w:val="bullet"/>
+      <w:lvlText w:val="o"/>
+      <w:lvlJc w:val="left"/>
+      <w:pPr>
+        <w:ind w:left="5813" w:hanging="360"/>
+      </w:pPr>
+      <w:rPr>
+        <w:rFonts w:ascii="Courier New" w:hAnsi="Courier New" w:cs="Courier New" w:hint="default"/>
+      </w:rPr>
+    </w:lvl>
+    <w:lvl w:ilvl="8" w:tplc="0C0A0005" w:tentative="1">
+      <w:start w:val="1"/>
+      <w:numFmt w:val="bullet"/>
+      <w:lvlText w:val=""/>
+      <w:lvlJc w:val="left"/>
+      <w:pPr>
+        <w:ind w:left="6533" w:hanging="360"/>
+      </w:pPr>
+      <w:rPr>
+        <w:rFonts w:ascii="Wingdings" w:hAnsi="Wingdings" w:hint="default"/>
+      </w:rPr>
+    </w:lvl>
+  </w:abstractNum>
+  <w:num w:numId="1">
+    <w:abstractNumId w:val="0"/>
+  </w:num>
+  <w:num w:numId="2">
+    <w:abstractNumId w:val="2"/>
+  </w:num>
+  <w:num w:numId="3">
+    <w:abstractNumId w:val="1"/>
+  </w:num>
+</w:numbering>
+</file>
+
 <file path=word/styles.xml><?xml version="1.0" encoding="utf-8"?>
 <w:styles xmlns:mc="http://schemas.openxmlformats.org/markup-compatibility/2006" xmlns:r="http://schemas.openxmlformats.org/officeDocument/2006/relationships" xmlns:w="http://schemas.openxmlformats.org/wordprocessingml/2006/main" xmlns:w14="http://schemas.microsoft.com/office/word/2010/wordml" xmlns:w15="http://schemas.microsoft.com/office/word/2012/wordml" mc:Ignorable="w14 w15">
   <w:docDefaults>
     <w:rPrDefault>
       <w:rPr>
-        <w:rFonts w:asciiTheme="minorHAnsi" w:eastAsiaTheme="minorHAnsi" w:hAnsiTheme="minorHAnsi" w:cstheme="minorBidi"/>
+        <w:rFonts w:asciiTheme="minorHAnsi" w:eastAsiaTheme="minorEastAsia" w:hAnsiTheme="minorHAnsi" w:cstheme="minorBidi"/>
         <w:sz w:val="22"/>
         <w:szCs w:val="22"/>
-        <w:lang w:val="es-CO" w:eastAsia="en-US" w:bidi="ar-SA"/>
+        <w:lang w:val="es-US" w:eastAsia="es-ES" w:bidi="ar-SA"/>
       </w:rPr>
     </w:rPrDefault>
     <w:pPrDefault>
@@ -437,6 +1316,17 @@
     <w:semiHidden/>
     <w:unhideWhenUsed/>
   </w:style>
+  <w:style w:type="paragraph" w:styleId="Prrafodelista">
+    <w:name w:val="List Paragraph"/>
+    <w:basedOn w:val="Normal"/>
+    <w:uiPriority w:val="34"/>
+    <w:qFormat/>
+    <w:rsid w:val="00723967"/>
+    <w:pPr>
+      <w:ind w:left="720"/>
+      <w:contextualSpacing/>
+    </w:pPr>
+  </w:style>
 </w:styles>
 </file>
 
@@ -457,7 +1347,7 @@
         <a:srgbClr val="E7E6E6"/>
       </a:lt2>
       <a:accent1>
-        <a:srgbClr val="5B9BD5"/>
+        <a:srgbClr val="4472C4"/>
       </a:accent1>
       <a:accent2>
         <a:srgbClr val="ED7D31"/>
@@ -469,7 +1359,7 @@
         <a:srgbClr val="FFC000"/>
       </a:accent4>
       <a:accent5>
-        <a:srgbClr val="4472C4"/>
+        <a:srgbClr val="5B9BD5"/>
       </a:accent5>
       <a:accent6>
         <a:srgbClr val="70AD47"/>
@@ -486,9 +1376,9 @@
         <a:latin typeface="Calibri Light" panose="020F0302020204030204"/>
         <a:ea typeface=""/>
         <a:cs typeface=""/>
-        <a:font script="Jpan" typeface="ＭＳ ゴシック"/>
+        <a:font script="Jpan" typeface="游ゴシック Light"/>
         <a:font script="Hang" typeface="맑은 고딕"/>
-        <a:font script="Hans" typeface="宋体"/>
+        <a:font script="Hans" typeface="等线 Light"/>
         <a:font script="Hant" typeface="新細明體"/>
         <a:font script="Arab" typeface="Times New Roman"/>
         <a:font script="Hebr" typeface="Times New Roman"/>
@@ -516,14 +1406,31 @@
         <a:font script="Viet" typeface="Times New Roman"/>
         <a:font script="Uigh" typeface="Microsoft Uighur"/>
         <a:font script="Geor" typeface="Sylfaen"/>
+        <a:font script="Armn" typeface="Arial"/>
+        <a:font script="Bugi" typeface="Leelawadee UI"/>
+        <a:font script="Bopo" typeface="Microsoft JhengHei"/>
+        <a:font script="Java" typeface="Javanese Text"/>
+        <a:font script="Lisu" typeface="Segoe UI"/>
+        <a:font script="Mymr" typeface="Myanmar Text"/>
+        <a:font script="Nkoo" typeface="Ebrima"/>
+        <a:font script="Olck" typeface="Nirmala UI"/>
+        <a:font script="Osma" typeface="Ebrima"/>
+        <a:font script="Phag" typeface="Phagspa"/>
+        <a:font script="Syrn" typeface="Estrangelo Edessa"/>
+        <a:font script="Syrj" typeface="Estrangelo Edessa"/>
+        <a:font script="Syre" typeface="Estrangelo Edessa"/>
+        <a:font script="Sora" typeface="Nirmala UI"/>
+        <a:font script="Tale" typeface="Microsoft Tai Le"/>
+        <a:font script="Talu" typeface="Microsoft New Tai Lue"/>
+        <a:font script="Tfng" typeface="Ebrima"/>
       </a:majorFont>
       <a:minorFont>
         <a:latin typeface="Calibri" panose="020F0502020204030204"/>
         <a:ea typeface=""/>
         <a:cs typeface=""/>
-        <a:font script="Jpan" typeface="ＭＳ 明朝"/>
+        <a:font script="Jpan" typeface="游明朝"/>
         <a:font script="Hang" typeface="맑은 고딕"/>
-        <a:font script="Hans" typeface="宋体"/>
+        <a:font script="Hans" typeface="等线"/>
         <a:font script="Hant" typeface="新細明體"/>
         <a:font script="Arab" typeface="Arial"/>
         <a:font script="Hebr" typeface="Arial"/>
@@ -551,6 +1458,23 @@
         <a:font script="Viet" typeface="Arial"/>
         <a:font script="Uigh" typeface="Microsoft Uighur"/>
         <a:font script="Geor" typeface="Sylfaen"/>
+        <a:font script="Armn" typeface="Arial"/>
+        <a:font script="Bugi" typeface="Leelawadee UI"/>
+        <a:font script="Bopo" typeface="Microsoft JhengHei"/>
+        <a:font script="Java" typeface="Javanese Text"/>
+        <a:font script="Lisu" typeface="Segoe UI"/>
+        <a:font script="Mymr" typeface="Myanmar Text"/>
+        <a:font script="Nkoo" typeface="Ebrima"/>
+        <a:font script="Olck" typeface="Nirmala UI"/>
+        <a:font script="Osma" typeface="Ebrima"/>
+        <a:font script="Phag" typeface="Phagspa"/>
+        <a:font script="Syrn" typeface="Estrangelo Edessa"/>
+        <a:font script="Syrj" typeface="Estrangelo Edessa"/>
+        <a:font script="Syre" typeface="Estrangelo Edessa"/>
+        <a:font script="Sora" typeface="Nirmala UI"/>
+        <a:font script="Tale" typeface="Microsoft Tai Le"/>
+        <a:font script="Talu" typeface="Microsoft New Tai Lue"/>
+        <a:font script="Tfng" typeface="Ebrima"/>
       </a:minorFont>
     </a:fontScheme>
     <a:fmtScheme name="Office">

</xml_diff>